<commit_message>
Kapitel 1.a hinzugefügt und kleine Änderungen in Spec.
</commit_message>
<xml_diff>
--- a/Spec.docx
+++ b/Spec.docx
@@ -16,7 +16,13 @@
     </w:p>
     <w:p>
       <w:r>
-        <w:t>Dieses Dokument handelt über Dies und Das.</w:t>
+        <w:t xml:space="preserve">Dieses Dokument handelt über Dies und </w:t>
+      </w:r>
+      <w:r>
+        <w:t>Jenes</w:t>
+      </w:r>
+      <w:r>
+        <w:t>.</w:t>
       </w:r>
     </w:p>
     <w:p>
@@ -40,6 +46,25 @@
       <w:pPr>
         <w:pStyle w:val="berschrift1"/>
         <w:numPr>
+          <w:ilvl w:val="1"/>
+          <w:numId w:val="2"/>
+        </w:numPr>
+      </w:pPr>
+      <w:r>
+        <w:t>Unterkapitel</w:t>
+      </w:r>
+    </w:p>
+    <w:p>
+      <w:r>
+        <w:t>In diesem Unterkapitel wird Dies näher beleuchtet:</w:t>
+      </w:r>
+      <w:bookmarkStart w:id="0" w:name="_GoBack"/>
+      <w:bookmarkEnd w:id="0"/>
+    </w:p>
+    <w:p>
+      <w:pPr>
+        <w:pStyle w:val="berschrift1"/>
+        <w:numPr>
           <w:ilvl w:val="0"/>
           <w:numId w:val="2"/>
         </w:numPr>
@@ -50,19 +75,10 @@
     </w:p>
     <w:p>
       <w:r>
-        <w:t xml:space="preserve">Dieses Kapitel beschäftigt sich mit </w:t>
-      </w:r>
-      <w:r>
-        <w:t>diesen Punkten</w:t>
-      </w:r>
-      <w:r>
-        <w:t>:</w:t>
+        <w:t>Dieses Kapitel beschäftigt sich mit diesen Punkten:</w:t>
       </w:r>
     </w:p>
-    <w:p>
-      <w:bookmarkStart w:id="0" w:name="_GoBack"/>
-      <w:bookmarkEnd w:id="0"/>
-    </w:p>
+    <w:p/>
     <w:p/>
     <w:p/>
     <w:sectPr>
@@ -182,7 +198,7 @@
         <w:rFonts w:hint="default"/>
       </w:rPr>
     </w:lvl>
-    <w:lvl w:ilvl="1" w:tplc="04070019" w:tentative="1">
+    <w:lvl w:ilvl="1" w:tplc="04070019">
       <w:start w:val="1"/>
       <w:numFmt w:val="lowerLetter"/>
       <w:lvlText w:val="%2."/>

</xml_diff>

<commit_message>
Punkte ergänzt in Spec
</commit_message>
<xml_diff>
--- a/Spec.docx
+++ b/Spec.docx
@@ -1,6 +1,6 @@
 
 <file path=word/document.xml><?xml version="1.0" encoding="utf-8"?>
-<w:document xmlns:wpc="http://schemas.microsoft.com/office/word/2010/wordprocessingCanvas" xmlns:cx="http://schemas.microsoft.com/office/drawing/2014/chartex" xmlns:cx1="http://schemas.microsoft.com/office/drawing/2015/9/8/chartex" xmlns:cx2="http://schemas.microsoft.com/office/drawing/2015/10/21/chartex" xmlns:cx3="http://schemas.microsoft.com/office/drawing/2016/5/9/chartex" xmlns:cx4="http://schemas.microsoft.com/office/drawing/2016/5/10/chartex" xmlns:cx5="http://schemas.microsoft.com/office/drawing/2016/5/11/chartex" xmlns:cx6="http://schemas.microsoft.com/office/drawing/2016/5/12/chartex" xmlns:cx7="http://schemas.microsoft.com/office/drawing/2016/5/13/chartex" xmlns:cx8="http://schemas.microsoft.com/office/drawing/2016/5/14/chartex" xmlns:mc="http://schemas.openxmlformats.org/markup-compatibility/2006" xmlns:aink="http://schemas.microsoft.com/office/drawing/2016/ink" xmlns:am3d="http://schemas.microsoft.com/office/drawing/2017/model3d" xmlns:o="urn:schemas-microsoft-com:office:office" xmlns:oel="http://schemas.microsoft.com/office/2019/extlst" xmlns:r="http://schemas.openxmlformats.org/officeDocument/2006/relationships" xmlns:m="http://schemas.openxmlformats.org/officeDocument/2006/math" xmlns:v="urn:schemas-microsoft-com:vml" xmlns:wp14="http://schemas.microsoft.com/office/word/2010/wordprocessingDrawing" xmlns:wp="http://schemas.openxmlformats.org/drawingml/2006/wordprocessingDrawing" xmlns:w10="urn:schemas-microsoft-com:office:word" xmlns:w="http://schemas.openxmlformats.org/wordprocessingml/2006/main" xmlns:w14="http://schemas.microsoft.com/office/word/2010/wordml" xmlns:w15="http://schemas.microsoft.com/office/word/2012/wordml" xmlns:w16cex="http://schemas.microsoft.com/office/word/2018/wordml/cex" xmlns:w16cid="http://schemas.microsoft.com/office/word/2016/wordml/cid" xmlns:w16="http://schemas.microsoft.com/office/word/2018/wordml" xmlns:w16sdtdh="http://schemas.microsoft.com/office/word/2020/wordml/sdtdatahash" xmlns:w16se="http://schemas.microsoft.com/office/word/2015/wordml/symex" xmlns:wpg="http://schemas.microsoft.com/office/word/2010/wordprocessingGroup" xmlns:wpi="http://schemas.microsoft.com/office/word/2010/wordprocessingInk" xmlns:wne="http://schemas.microsoft.com/office/word/2006/wordml" xmlns:wps="http://schemas.microsoft.com/office/word/2010/wordprocessingShape" mc:Ignorable="w14 w15 w16se w16cid w16 w16cex w16sdtdh wp14">
+<w:document xmlns:wpc="http://schemas.microsoft.com/office/word/2010/wordprocessingCanvas" xmlns:cx="http://schemas.microsoft.com/office/drawing/2014/chartex" xmlns:cx1="http://schemas.microsoft.com/office/drawing/2015/9/8/chartex" xmlns:cx2="http://schemas.microsoft.com/office/drawing/2015/10/21/chartex" xmlns:cx3="http://schemas.microsoft.com/office/drawing/2016/5/9/chartex" xmlns:cx4="http://schemas.microsoft.com/office/drawing/2016/5/10/chartex" xmlns:cx5="http://schemas.microsoft.com/office/drawing/2016/5/11/chartex" xmlns:cx6="http://schemas.microsoft.com/office/drawing/2016/5/12/chartex" xmlns:cx7="http://schemas.microsoft.com/office/drawing/2016/5/13/chartex" xmlns:cx8="http://schemas.microsoft.com/office/drawing/2016/5/14/chartex" xmlns:mc="http://schemas.openxmlformats.org/markup-compatibility/2006" xmlns:aink="http://schemas.microsoft.com/office/drawing/2016/ink" xmlns:am3d="http://schemas.microsoft.com/office/drawing/2017/model3d" xmlns:o="urn:schemas-microsoft-com:office:office" xmlns:r="http://schemas.openxmlformats.org/officeDocument/2006/relationships" xmlns:m="http://schemas.openxmlformats.org/officeDocument/2006/math" xmlns:v="urn:schemas-microsoft-com:vml" xmlns:wp14="http://schemas.microsoft.com/office/word/2010/wordprocessingDrawing" xmlns:wp="http://schemas.openxmlformats.org/drawingml/2006/wordprocessingDrawing" xmlns:w10="urn:schemas-microsoft-com:office:word" xmlns:w="http://schemas.openxmlformats.org/wordprocessingml/2006/main" xmlns:w14="http://schemas.microsoft.com/office/word/2010/wordml" xmlns:w15="http://schemas.microsoft.com/office/word/2012/wordml" xmlns:w16cid="http://schemas.microsoft.com/office/word/2016/wordml/cid" xmlns:w16se="http://schemas.microsoft.com/office/word/2015/wordml/symex" xmlns:wpg="http://schemas.microsoft.com/office/word/2010/wordprocessingGroup" xmlns:wpi="http://schemas.microsoft.com/office/word/2010/wordprocessingInk" xmlns:wne="http://schemas.microsoft.com/office/word/2006/wordml" xmlns:wps="http://schemas.microsoft.com/office/word/2010/wordprocessingShape" mc:Ignorable="w14 w15 w16se w16cid wp14">
   <w:body>
     <w:p>
       <w:pPr>
@@ -82,6 +82,9 @@
       <w:r>
         <w:t>Punkt 2a.2</w:t>
       </w:r>
+      <w:r>
+        <w:t>-3</w:t>
+      </w:r>
     </w:p>
     <w:p>
       <w:pPr>
@@ -105,7 +108,7 @@
         <w:pStyle w:val="Listenabsatz"/>
         <w:numPr>
           <w:ilvl w:val="0"/>
-          <w:numId w:val="4"/>
+          <w:numId w:val="3"/>
         </w:numPr>
       </w:pPr>
       <w:r>
@@ -117,12 +120,26 @@
         <w:pStyle w:val="Listenabsatz"/>
         <w:numPr>
           <w:ilvl w:val="0"/>
-          <w:numId w:val="4"/>
+          <w:numId w:val="3"/>
         </w:numPr>
       </w:pPr>
       <w:r>
         <w:t>Punkt 3.2</w:t>
       </w:r>
+    </w:p>
+    <w:p>
+      <w:pPr>
+        <w:pStyle w:val="Listenabsatz"/>
+        <w:numPr>
+          <w:ilvl w:val="0"/>
+          <w:numId w:val="3"/>
+        </w:numPr>
+      </w:pPr>
+      <w:r>
+        <w:t>Punkt 3.3</w:t>
+      </w:r>
+      <w:bookmarkStart w:id="0" w:name="_GoBack"/>
+      <w:bookmarkEnd w:id="0"/>
     </w:p>
     <w:p/>
     <w:p/>
@@ -138,7 +155,7 @@
 </file>
 
 <file path=word/numbering.xml><?xml version="1.0" encoding="utf-8"?>
-<w:numbering xmlns:wpc="http://schemas.microsoft.com/office/word/2010/wordprocessingCanvas" xmlns:cx="http://schemas.microsoft.com/office/drawing/2014/chartex" xmlns:cx1="http://schemas.microsoft.com/office/drawing/2015/9/8/chartex" xmlns:cx2="http://schemas.microsoft.com/office/drawing/2015/10/21/chartex" xmlns:cx3="http://schemas.microsoft.com/office/drawing/2016/5/9/chartex" xmlns:cx4="http://schemas.microsoft.com/office/drawing/2016/5/10/chartex" xmlns:cx5="http://schemas.microsoft.com/office/drawing/2016/5/11/chartex" xmlns:cx6="http://schemas.microsoft.com/office/drawing/2016/5/12/chartex" xmlns:cx7="http://schemas.microsoft.com/office/drawing/2016/5/13/chartex" xmlns:cx8="http://schemas.microsoft.com/office/drawing/2016/5/14/chartex" xmlns:mc="http://schemas.openxmlformats.org/markup-compatibility/2006" xmlns:aink="http://schemas.microsoft.com/office/drawing/2016/ink" xmlns:am3d="http://schemas.microsoft.com/office/drawing/2017/model3d" xmlns:o="urn:schemas-microsoft-com:office:office" xmlns:oel="http://schemas.microsoft.com/office/2019/extlst" xmlns:r="http://schemas.openxmlformats.org/officeDocument/2006/relationships" xmlns:m="http://schemas.openxmlformats.org/officeDocument/2006/math" xmlns:v="urn:schemas-microsoft-com:vml" xmlns:wp14="http://schemas.microsoft.com/office/word/2010/wordprocessingDrawing" xmlns:wp="http://schemas.openxmlformats.org/drawingml/2006/wordprocessingDrawing" xmlns:w10="urn:schemas-microsoft-com:office:word" xmlns:w="http://schemas.openxmlformats.org/wordprocessingml/2006/main" xmlns:w14="http://schemas.microsoft.com/office/word/2010/wordml" xmlns:w15="http://schemas.microsoft.com/office/word/2012/wordml" xmlns:w16cex="http://schemas.microsoft.com/office/word/2018/wordml/cex" xmlns:w16cid="http://schemas.microsoft.com/office/word/2016/wordml/cid" xmlns:w16="http://schemas.microsoft.com/office/word/2018/wordml" xmlns:w16sdtdh="http://schemas.microsoft.com/office/word/2020/wordml/sdtdatahash" xmlns:w16se="http://schemas.microsoft.com/office/word/2015/wordml/symex" xmlns:wpg="http://schemas.microsoft.com/office/word/2010/wordprocessingGroup" xmlns:wpi="http://schemas.microsoft.com/office/word/2010/wordprocessingInk" xmlns:wne="http://schemas.microsoft.com/office/word/2006/wordml" xmlns:wps="http://schemas.microsoft.com/office/word/2010/wordprocessingShape" mc:Ignorable="w14 w15 w16se w16cid w16 w16cex w16sdtdh wp14">
+<w:numbering xmlns:wpc="http://schemas.microsoft.com/office/word/2010/wordprocessingCanvas" xmlns:cx="http://schemas.microsoft.com/office/drawing/2014/chartex" xmlns:cx1="http://schemas.microsoft.com/office/drawing/2015/9/8/chartex" xmlns:cx2="http://schemas.microsoft.com/office/drawing/2015/10/21/chartex" xmlns:cx3="http://schemas.microsoft.com/office/drawing/2016/5/9/chartex" xmlns:cx4="http://schemas.microsoft.com/office/drawing/2016/5/10/chartex" xmlns:cx5="http://schemas.microsoft.com/office/drawing/2016/5/11/chartex" xmlns:cx6="http://schemas.microsoft.com/office/drawing/2016/5/12/chartex" xmlns:cx7="http://schemas.microsoft.com/office/drawing/2016/5/13/chartex" xmlns:cx8="http://schemas.microsoft.com/office/drawing/2016/5/14/chartex" xmlns:mc="http://schemas.openxmlformats.org/markup-compatibility/2006" xmlns:aink="http://schemas.microsoft.com/office/drawing/2016/ink" xmlns:am3d="http://schemas.microsoft.com/office/drawing/2017/model3d" xmlns:o="urn:schemas-microsoft-com:office:office" xmlns:r="http://schemas.openxmlformats.org/officeDocument/2006/relationships" xmlns:m="http://schemas.openxmlformats.org/officeDocument/2006/math" xmlns:v="urn:schemas-microsoft-com:vml" xmlns:wp14="http://schemas.microsoft.com/office/word/2010/wordprocessingDrawing" xmlns:wp="http://schemas.openxmlformats.org/drawingml/2006/wordprocessingDrawing" xmlns:w10="urn:schemas-microsoft-com:office:word" xmlns:w="http://schemas.openxmlformats.org/wordprocessingml/2006/main" xmlns:w14="http://schemas.microsoft.com/office/word/2010/wordml" xmlns:w15="http://schemas.microsoft.com/office/word/2012/wordml" xmlns:w16cid="http://schemas.microsoft.com/office/word/2016/wordml/cid" xmlns:w16se="http://schemas.microsoft.com/office/word/2015/wordml/symex" xmlns:wpg="http://schemas.microsoft.com/office/word/2010/wordprocessingGroup" xmlns:wpi="http://schemas.microsoft.com/office/word/2010/wordprocessingInk" xmlns:wne="http://schemas.microsoft.com/office/word/2006/wordml" xmlns:wps="http://schemas.microsoft.com/office/word/2010/wordprocessingShape" mc:Ignorable="w14 w15 w16se w16cid wp14">
   <w:abstractNum w:abstractNumId="0" w15:restartNumberingAfterBreak="0">
     <w:nsid w:val="01177835"/>
     <w:multiLevelType w:val="hybridMultilevel"/>
@@ -543,23 +560,23 @@
       </w:pPr>
     </w:lvl>
   </w:abstractNum>
-  <w:num w:numId="1" w16cid:durableId="1871648754">
+  <w:num w:numId="1">
     <w:abstractNumId w:val="0"/>
   </w:num>
-  <w:num w:numId="2" w16cid:durableId="635647649">
+  <w:num w:numId="2">
     <w:abstractNumId w:val="3"/>
   </w:num>
-  <w:num w:numId="3" w16cid:durableId="842818031">
+  <w:num w:numId="3">
     <w:abstractNumId w:val="1"/>
   </w:num>
-  <w:num w:numId="4" w16cid:durableId="1341468056">
+  <w:num w:numId="4">
     <w:abstractNumId w:val="2"/>
   </w:num>
 </w:numbering>
 </file>
 
 <file path=word/styles.xml><?xml version="1.0" encoding="utf-8"?>
-<w:styles xmlns:mc="http://schemas.openxmlformats.org/markup-compatibility/2006" xmlns:r="http://schemas.openxmlformats.org/officeDocument/2006/relationships" xmlns:w="http://schemas.openxmlformats.org/wordprocessingml/2006/main" xmlns:w14="http://schemas.microsoft.com/office/word/2010/wordml" xmlns:w15="http://schemas.microsoft.com/office/word/2012/wordml" xmlns:w16cex="http://schemas.microsoft.com/office/word/2018/wordml/cex" xmlns:w16cid="http://schemas.microsoft.com/office/word/2016/wordml/cid" xmlns:w16="http://schemas.microsoft.com/office/word/2018/wordml" xmlns:w16sdtdh="http://schemas.microsoft.com/office/word/2020/wordml/sdtdatahash" xmlns:w16se="http://schemas.microsoft.com/office/word/2015/wordml/symex" mc:Ignorable="w14 w15 w16se w16cid w16 w16cex w16sdtdh">
+<w:styles xmlns:mc="http://schemas.openxmlformats.org/markup-compatibility/2006" xmlns:r="http://schemas.openxmlformats.org/officeDocument/2006/relationships" xmlns:w="http://schemas.openxmlformats.org/wordprocessingml/2006/main" xmlns:w14="http://schemas.microsoft.com/office/word/2010/wordml" xmlns:w15="http://schemas.microsoft.com/office/word/2012/wordml" xmlns:w16cid="http://schemas.microsoft.com/office/word/2016/wordml/cid" xmlns:w16se="http://schemas.microsoft.com/office/word/2015/wordml/symex" mc:Ignorable="w14 w15 w16se w16cid">
   <w:docDefaults>
     <w:rPrDefault>
       <w:rPr>
@@ -575,7 +592,7 @@
       </w:pPr>
     </w:pPrDefault>
   </w:docDefaults>
-  <w:latentStyles w:defLockedState="0" w:defUIPriority="99" w:defSemiHidden="0" w:defUnhideWhenUsed="0" w:defQFormat="0" w:count="376">
+  <w:latentStyles w:defLockedState="0" w:defUIPriority="99" w:defSemiHidden="0" w:defUnhideWhenUsed="0" w:defQFormat="0" w:count="375">
     <w:lsdException w:name="Normal" w:uiPriority="0" w:qFormat="1"/>
     <w:lsdException w:name="heading 1" w:uiPriority="9" w:qFormat="1"/>
     <w:lsdException w:name="heading 2" w:semiHidden="1" w:uiPriority="9" w:unhideWhenUsed="1" w:qFormat="1"/>
@@ -951,7 +968,6 @@
     <w:lsdException w:name="Smart Hyperlink" w:semiHidden="1" w:unhideWhenUsed="1"/>
     <w:lsdException w:name="Hashtag" w:semiHidden="1" w:unhideWhenUsed="1"/>
     <w:lsdException w:name="Unresolved Mention" w:semiHidden="1" w:unhideWhenUsed="1"/>
-    <w:lsdException w:name="Smart Link" w:semiHidden="1" w:unhideWhenUsed="1"/>
   </w:latentStyles>
   <w:style w:type="paragraph" w:default="1" w:styleId="Standard">
     <w:name w:val="Normal"/>

</xml_diff>

<commit_message>
Punkte in SPec ergänzt
</commit_message>
<xml_diff>
--- a/Spec.docx
+++ b/Spec.docx
@@ -56,7 +56,13 @@
     </w:p>
     <w:p>
       <w:r>
-        <w:t>In diesem Unterkapitel wird Dies näher beleuchtet:</w:t>
+        <w:t xml:space="preserve">In diesem Unterkapitel wird </w:t>
+      </w:r>
+      <w:r>
+        <w:t>d</w:t>
+      </w:r>
+      <w:r>
+        <w:t>ies näher beleuchtet:</w:t>
       </w:r>
     </w:p>
     <w:p>
@@ -81,6 +87,33 @@
       </w:pPr>
       <w:r>
         <w:t>Punkt 2a.2</w:t>
+      </w:r>
+      <w:r>
+        <w:t>-4</w:t>
+      </w:r>
+    </w:p>
+    <w:p>
+      <w:pPr>
+        <w:pStyle w:val="Listenabsatz"/>
+        <w:numPr>
+          <w:ilvl w:val="0"/>
+          <w:numId w:val="3"/>
+        </w:numPr>
+      </w:pPr>
+      <w:r>
+        <w:t>Punkt 2a.5</w:t>
+      </w:r>
+    </w:p>
+    <w:p>
+      <w:pPr>
+        <w:pStyle w:val="Listenabsatz"/>
+        <w:numPr>
+          <w:ilvl w:val="0"/>
+          <w:numId w:val="3"/>
+        </w:numPr>
+      </w:pPr>
+      <w:r>
+        <w:t>Punkt 2a.6</w:t>
       </w:r>
     </w:p>
     <w:p>

</xml_diff>

<commit_message>
Kapitel 1 ergänzt. NUmmerierung angepasst und einleitung ergänzt.
</commit_message>
<xml_diff>
--- a/Spec.docx
+++ b/Spec.docx
@@ -1,6 +1,6 @@
 
 <file path=word/document.xml><?xml version="1.0" encoding="utf-8"?>
-<w:document xmlns:wpc="http://schemas.microsoft.com/office/word/2010/wordprocessingCanvas" xmlns:cx="http://schemas.microsoft.com/office/drawing/2014/chartex" xmlns:cx1="http://schemas.microsoft.com/office/drawing/2015/9/8/chartex" xmlns:cx2="http://schemas.microsoft.com/office/drawing/2015/10/21/chartex" xmlns:cx3="http://schemas.microsoft.com/office/drawing/2016/5/9/chartex" xmlns:cx4="http://schemas.microsoft.com/office/drawing/2016/5/10/chartex" xmlns:cx5="http://schemas.microsoft.com/office/drawing/2016/5/11/chartex" xmlns:cx6="http://schemas.microsoft.com/office/drawing/2016/5/12/chartex" xmlns:cx7="http://schemas.microsoft.com/office/drawing/2016/5/13/chartex" xmlns:cx8="http://schemas.microsoft.com/office/drawing/2016/5/14/chartex" xmlns:mc="http://schemas.openxmlformats.org/markup-compatibility/2006" xmlns:aink="http://schemas.microsoft.com/office/drawing/2016/ink" xmlns:am3d="http://schemas.microsoft.com/office/drawing/2017/model3d" xmlns:o="urn:schemas-microsoft-com:office:office" xmlns:oel="http://schemas.microsoft.com/office/2019/extlst" xmlns:r="http://schemas.openxmlformats.org/officeDocument/2006/relationships" xmlns:m="http://schemas.openxmlformats.org/officeDocument/2006/math" xmlns:v="urn:schemas-microsoft-com:vml" xmlns:wp14="http://schemas.microsoft.com/office/word/2010/wordprocessingDrawing" xmlns:wp="http://schemas.openxmlformats.org/drawingml/2006/wordprocessingDrawing" xmlns:w10="urn:schemas-microsoft-com:office:word" xmlns:w="http://schemas.openxmlformats.org/wordprocessingml/2006/main" xmlns:w14="http://schemas.microsoft.com/office/word/2010/wordml" xmlns:w15="http://schemas.microsoft.com/office/word/2012/wordml" xmlns:w16cex="http://schemas.microsoft.com/office/word/2018/wordml/cex" xmlns:w16cid="http://schemas.microsoft.com/office/word/2016/wordml/cid" xmlns:w16="http://schemas.microsoft.com/office/word/2018/wordml" xmlns:w16sdtdh="http://schemas.microsoft.com/office/word/2020/wordml/sdtdatahash" xmlns:w16se="http://schemas.microsoft.com/office/word/2015/wordml/symex" xmlns:wpg="http://schemas.microsoft.com/office/word/2010/wordprocessingGroup" xmlns:wpi="http://schemas.microsoft.com/office/word/2010/wordprocessingInk" xmlns:wne="http://schemas.microsoft.com/office/word/2006/wordml" xmlns:wps="http://schemas.microsoft.com/office/word/2010/wordprocessingShape" mc:Ignorable="w14 w15 w16se w16cid w16 w16cex w16sdtdh wp14">
+<w:document xmlns:wpc="http://schemas.microsoft.com/office/word/2010/wordprocessingCanvas" xmlns:cx="http://schemas.microsoft.com/office/drawing/2014/chartex" xmlns:cx1="http://schemas.microsoft.com/office/drawing/2015/9/8/chartex" xmlns:cx2="http://schemas.microsoft.com/office/drawing/2015/10/21/chartex" xmlns:cx3="http://schemas.microsoft.com/office/drawing/2016/5/9/chartex" xmlns:cx4="http://schemas.microsoft.com/office/drawing/2016/5/10/chartex" xmlns:cx5="http://schemas.microsoft.com/office/drawing/2016/5/11/chartex" xmlns:cx6="http://schemas.microsoft.com/office/drawing/2016/5/12/chartex" xmlns:cx7="http://schemas.microsoft.com/office/drawing/2016/5/13/chartex" xmlns:cx8="http://schemas.microsoft.com/office/drawing/2016/5/14/chartex" xmlns:mc="http://schemas.openxmlformats.org/markup-compatibility/2006" xmlns:aink="http://schemas.microsoft.com/office/drawing/2016/ink" xmlns:am3d="http://schemas.microsoft.com/office/drawing/2017/model3d" xmlns:o="urn:schemas-microsoft-com:office:office" xmlns:r="http://schemas.openxmlformats.org/officeDocument/2006/relationships" xmlns:m="http://schemas.openxmlformats.org/officeDocument/2006/math" xmlns:v="urn:schemas-microsoft-com:vml" xmlns:wp14="http://schemas.microsoft.com/office/word/2010/wordprocessingDrawing" xmlns:wp="http://schemas.openxmlformats.org/drawingml/2006/wordprocessingDrawing" xmlns:w10="urn:schemas-microsoft-com:office:word" xmlns:w="http://schemas.openxmlformats.org/wordprocessingml/2006/main" xmlns:w14="http://schemas.microsoft.com/office/word/2010/wordml" xmlns:w15="http://schemas.microsoft.com/office/word/2012/wordml" xmlns:w16cid="http://schemas.microsoft.com/office/word/2016/wordml/cid" xmlns:w16se="http://schemas.microsoft.com/office/word/2015/wordml/symex" xmlns:wpg="http://schemas.microsoft.com/office/word/2010/wordprocessingGroup" xmlns:wpi="http://schemas.microsoft.com/office/word/2010/wordprocessingInk" xmlns:wne="http://schemas.microsoft.com/office/word/2006/wordml" xmlns:wps="http://schemas.microsoft.com/office/word/2010/wordprocessingShape" mc:Ignorable="w14 w15 w16se w16cid wp14">
   <w:body>
     <w:p>
       <w:pPr>
@@ -24,6 +24,11 @@
       <w:r>
         <w:t>.</w:t>
       </w:r>
+      <w:r>
+        <w:t xml:space="preserve"> Viel Spaß.</w:t>
+      </w:r>
+      <w:bookmarkStart w:id="0" w:name="_GoBack"/>
+      <w:bookmarkEnd w:id="0"/>
     </w:p>
     <w:p>
       <w:pPr>
@@ -62,10 +67,7 @@
         <w:t>d</w:t>
       </w:r>
       <w:r>
-        <w:t>ies</w:t>
-      </w:r>
-      <w:r>
-        <w:t xml:space="preserve"> näher beleuchtet:</w:t>
+        <w:t>ies näher beleuchtet:</w:t>
       </w:r>
     </w:p>
     <w:p>
@@ -77,7 +79,13 @@
         </w:numPr>
       </w:pPr>
       <w:r>
-        <w:t>Punkt 2a.1</w:t>
+        <w:t>Punkt 2</w:t>
+      </w:r>
+      <w:r>
+        <w:t>A</w:t>
+      </w:r>
+      <w:r>
+        <w:t>.1</w:t>
       </w:r>
     </w:p>
     <w:p>
@@ -89,13 +97,16 @@
         </w:numPr>
       </w:pPr>
       <w:r>
-        <w:t>Punkt 2a.2</w:t>
-      </w:r>
-      <w:r>
-        <w:t>-</w:t>
-      </w:r>
-      <w:r>
-        <w:t>4</w:t>
+        <w:t>Punkt 2</w:t>
+      </w:r>
+      <w:r>
+        <w:t>A</w:t>
+      </w:r>
+      <w:r>
+        <w:t>.2</w:t>
+      </w:r>
+      <w:r>
+        <w:t>-4</w:t>
       </w:r>
     </w:p>
     <w:p>
@@ -107,7 +118,13 @@
         </w:numPr>
       </w:pPr>
       <w:r>
-        <w:t>Punkt 2a.5</w:t>
+        <w:t>Punkt 2</w:t>
+      </w:r>
+      <w:r>
+        <w:t>A</w:t>
+      </w:r>
+      <w:r>
+        <w:t>.5</w:t>
       </w:r>
     </w:p>
     <w:p>
@@ -119,7 +136,25 @@
         </w:numPr>
       </w:pPr>
       <w:r>
-        <w:t>Punkt 2a.6</w:t>
+        <w:t>Punkt 2</w:t>
+      </w:r>
+      <w:r>
+        <w:t>A</w:t>
+      </w:r>
+      <w:r>
+        <w:t>.6</w:t>
+      </w:r>
+    </w:p>
+    <w:p>
+      <w:pPr>
+        <w:pStyle w:val="Listenabsatz"/>
+        <w:numPr>
+          <w:ilvl w:val="0"/>
+          <w:numId w:val="3"/>
+        </w:numPr>
+      </w:pPr>
+      <w:r>
+        <w:t>Punkt 2A.7</w:t>
       </w:r>
     </w:p>
     <w:p>
@@ -189,7 +224,7 @@
 </file>
 
 <file path=word/numbering.xml><?xml version="1.0" encoding="utf-8"?>
-<w:numbering xmlns:wpc="http://schemas.microsoft.com/office/word/2010/wordprocessingCanvas" xmlns:cx="http://schemas.microsoft.com/office/drawing/2014/chartex" xmlns:cx1="http://schemas.microsoft.com/office/drawing/2015/9/8/chartex" xmlns:cx2="http://schemas.microsoft.com/office/drawing/2015/10/21/chartex" xmlns:cx3="http://schemas.microsoft.com/office/drawing/2016/5/9/chartex" xmlns:cx4="http://schemas.microsoft.com/office/drawing/2016/5/10/chartex" xmlns:cx5="http://schemas.microsoft.com/office/drawing/2016/5/11/chartex" xmlns:cx6="http://schemas.microsoft.com/office/drawing/2016/5/12/chartex" xmlns:cx7="http://schemas.microsoft.com/office/drawing/2016/5/13/chartex" xmlns:cx8="http://schemas.microsoft.com/office/drawing/2016/5/14/chartex" xmlns:mc="http://schemas.openxmlformats.org/markup-compatibility/2006" xmlns:aink="http://schemas.microsoft.com/office/drawing/2016/ink" xmlns:am3d="http://schemas.microsoft.com/office/drawing/2017/model3d" xmlns:o="urn:schemas-microsoft-com:office:office" xmlns:oel="http://schemas.microsoft.com/office/2019/extlst" xmlns:r="http://schemas.openxmlformats.org/officeDocument/2006/relationships" xmlns:m="http://schemas.openxmlformats.org/officeDocument/2006/math" xmlns:v="urn:schemas-microsoft-com:vml" xmlns:wp14="http://schemas.microsoft.com/office/word/2010/wordprocessingDrawing" xmlns:wp="http://schemas.openxmlformats.org/drawingml/2006/wordprocessingDrawing" xmlns:w10="urn:schemas-microsoft-com:office:word" xmlns:w="http://schemas.openxmlformats.org/wordprocessingml/2006/main" xmlns:w14="http://schemas.microsoft.com/office/word/2010/wordml" xmlns:w15="http://schemas.microsoft.com/office/word/2012/wordml" xmlns:w16cex="http://schemas.microsoft.com/office/word/2018/wordml/cex" xmlns:w16cid="http://schemas.microsoft.com/office/word/2016/wordml/cid" xmlns:w16="http://schemas.microsoft.com/office/word/2018/wordml" xmlns:w16sdtdh="http://schemas.microsoft.com/office/word/2020/wordml/sdtdatahash" xmlns:w16se="http://schemas.microsoft.com/office/word/2015/wordml/symex" xmlns:wpg="http://schemas.microsoft.com/office/word/2010/wordprocessingGroup" xmlns:wpi="http://schemas.microsoft.com/office/word/2010/wordprocessingInk" xmlns:wne="http://schemas.microsoft.com/office/word/2006/wordml" xmlns:wps="http://schemas.microsoft.com/office/word/2010/wordprocessingShape" mc:Ignorable="w14 w15 w16se w16cid w16 w16cex w16sdtdh wp14">
+<w:numbering xmlns:wpc="http://schemas.microsoft.com/office/word/2010/wordprocessingCanvas" xmlns:cx="http://schemas.microsoft.com/office/drawing/2014/chartex" xmlns:cx1="http://schemas.microsoft.com/office/drawing/2015/9/8/chartex" xmlns:cx2="http://schemas.microsoft.com/office/drawing/2015/10/21/chartex" xmlns:cx3="http://schemas.microsoft.com/office/drawing/2016/5/9/chartex" xmlns:cx4="http://schemas.microsoft.com/office/drawing/2016/5/10/chartex" xmlns:cx5="http://schemas.microsoft.com/office/drawing/2016/5/11/chartex" xmlns:cx6="http://schemas.microsoft.com/office/drawing/2016/5/12/chartex" xmlns:cx7="http://schemas.microsoft.com/office/drawing/2016/5/13/chartex" xmlns:cx8="http://schemas.microsoft.com/office/drawing/2016/5/14/chartex" xmlns:mc="http://schemas.openxmlformats.org/markup-compatibility/2006" xmlns:aink="http://schemas.microsoft.com/office/drawing/2016/ink" xmlns:am3d="http://schemas.microsoft.com/office/drawing/2017/model3d" xmlns:o="urn:schemas-microsoft-com:office:office" xmlns:r="http://schemas.openxmlformats.org/officeDocument/2006/relationships" xmlns:m="http://schemas.openxmlformats.org/officeDocument/2006/math" xmlns:v="urn:schemas-microsoft-com:vml" xmlns:wp14="http://schemas.microsoft.com/office/word/2010/wordprocessingDrawing" xmlns:wp="http://schemas.openxmlformats.org/drawingml/2006/wordprocessingDrawing" xmlns:w10="urn:schemas-microsoft-com:office:word" xmlns:w="http://schemas.openxmlformats.org/wordprocessingml/2006/main" xmlns:w14="http://schemas.microsoft.com/office/word/2010/wordml" xmlns:w15="http://schemas.microsoft.com/office/word/2012/wordml" xmlns:w16cid="http://schemas.microsoft.com/office/word/2016/wordml/cid" xmlns:w16se="http://schemas.microsoft.com/office/word/2015/wordml/symex" xmlns:wpg="http://schemas.microsoft.com/office/word/2010/wordprocessingGroup" xmlns:wpi="http://schemas.microsoft.com/office/word/2010/wordprocessingInk" xmlns:wne="http://schemas.microsoft.com/office/word/2006/wordml" xmlns:wps="http://schemas.microsoft.com/office/word/2010/wordprocessingShape" mc:Ignorable="w14 w15 w16se w16cid wp14">
   <w:abstractNum w:abstractNumId="0" w15:restartNumberingAfterBreak="0">
     <w:nsid w:val="01177835"/>
     <w:multiLevelType w:val="hybridMultilevel"/>
@@ -594,23 +629,23 @@
       </w:pPr>
     </w:lvl>
   </w:abstractNum>
-  <w:num w:numId="1" w16cid:durableId="1871648754">
+  <w:num w:numId="1">
     <w:abstractNumId w:val="0"/>
   </w:num>
-  <w:num w:numId="2" w16cid:durableId="635647649">
+  <w:num w:numId="2">
     <w:abstractNumId w:val="3"/>
   </w:num>
-  <w:num w:numId="3" w16cid:durableId="842818031">
+  <w:num w:numId="3">
     <w:abstractNumId w:val="1"/>
   </w:num>
-  <w:num w:numId="4" w16cid:durableId="1341468056">
+  <w:num w:numId="4">
     <w:abstractNumId w:val="2"/>
   </w:num>
 </w:numbering>
 </file>
 
 <file path=word/styles.xml><?xml version="1.0" encoding="utf-8"?>
-<w:styles xmlns:mc="http://schemas.openxmlformats.org/markup-compatibility/2006" xmlns:r="http://schemas.openxmlformats.org/officeDocument/2006/relationships" xmlns:w="http://schemas.openxmlformats.org/wordprocessingml/2006/main" xmlns:w14="http://schemas.microsoft.com/office/word/2010/wordml" xmlns:w15="http://schemas.microsoft.com/office/word/2012/wordml" xmlns:w16cex="http://schemas.microsoft.com/office/word/2018/wordml/cex" xmlns:w16cid="http://schemas.microsoft.com/office/word/2016/wordml/cid" xmlns:w16="http://schemas.microsoft.com/office/word/2018/wordml" xmlns:w16sdtdh="http://schemas.microsoft.com/office/word/2020/wordml/sdtdatahash" xmlns:w16se="http://schemas.microsoft.com/office/word/2015/wordml/symex" mc:Ignorable="w14 w15 w16se w16cid w16 w16cex w16sdtdh">
+<w:styles xmlns:mc="http://schemas.openxmlformats.org/markup-compatibility/2006" xmlns:r="http://schemas.openxmlformats.org/officeDocument/2006/relationships" xmlns:w="http://schemas.openxmlformats.org/wordprocessingml/2006/main" xmlns:w14="http://schemas.microsoft.com/office/word/2010/wordml" xmlns:w15="http://schemas.microsoft.com/office/word/2012/wordml" xmlns:w16cid="http://schemas.microsoft.com/office/word/2016/wordml/cid" xmlns:w16se="http://schemas.microsoft.com/office/word/2015/wordml/symex" mc:Ignorable="w14 w15 w16se w16cid">
   <w:docDefaults>
     <w:rPrDefault>
       <w:rPr>
@@ -626,7 +661,7 @@
       </w:pPr>
     </w:pPrDefault>
   </w:docDefaults>
-  <w:latentStyles w:defLockedState="0" w:defUIPriority="99" w:defSemiHidden="0" w:defUnhideWhenUsed="0" w:defQFormat="0" w:count="376">
+  <w:latentStyles w:defLockedState="0" w:defUIPriority="99" w:defSemiHidden="0" w:defUnhideWhenUsed="0" w:defQFormat="0" w:count="375">
     <w:lsdException w:name="Normal" w:uiPriority="0" w:qFormat="1"/>
     <w:lsdException w:name="heading 1" w:uiPriority="9" w:qFormat="1"/>
     <w:lsdException w:name="heading 2" w:semiHidden="1" w:uiPriority="9" w:unhideWhenUsed="1" w:qFormat="1"/>
@@ -1002,7 +1037,6 @@
     <w:lsdException w:name="Smart Hyperlink" w:semiHidden="1" w:unhideWhenUsed="1"/>
     <w:lsdException w:name="Hashtag" w:semiHidden="1" w:unhideWhenUsed="1"/>
     <w:lsdException w:name="Unresolved Mention" w:semiHidden="1" w:unhideWhenUsed="1"/>
-    <w:lsdException w:name="Smart Link" w:semiHidden="1" w:unhideWhenUsed="1"/>
   </w:latentStyles>
   <w:style w:type="paragraph" w:default="1" w:styleId="Standard">
     <w:name w:val="Normal"/>

</xml_diff>

<commit_message>
Kapitel gelöscht und Kommmentar.
</commit_message>
<xml_diff>
--- a/Spec.docx
+++ b/Spec.docx
@@ -25,7 +25,18 @@
         <w:t>.</w:t>
       </w:r>
       <w:r>
-        <w:t xml:space="preserve"> Viel Spaß.</w:t>
+        <w:t xml:space="preserve"> </w:t>
+      </w:r>
+      <w:commentRangeStart w:id="0"/>
+      <w:r>
+        <w:t>Viel Spaß.</w:t>
+      </w:r>
+      <w:commentRangeEnd w:id="0"/>
+      <w:r>
+        <w:rPr>
+          <w:rStyle w:val="Kommentarzeichen"/>
+        </w:rPr>
+        <w:commentReference w:id="0"/>
       </w:r>
     </w:p>
     <w:p>
@@ -39,10 +50,18 @@
       <w:r>
         <w:t>Kapitel 1</w:t>
       </w:r>
-    </w:p>
-    <w:p>
-      <w:r>
-        <w:t>Dieses Kapitel beschäftigt sich mit Folgendem:</w:t>
+      <w:bookmarkStart w:id="1" w:name="_GoBack"/>
+      <w:bookmarkEnd w:id="1"/>
+    </w:p>
+    <w:p>
+      <w:r>
+        <w:t>Dieses Kapitel beschäftigt sich mit Folgendem</w:t>
+      </w:r>
+      <w:r>
+        <w:t xml:space="preserve"> Punkten</w:t>
+      </w:r>
+      <w:r>
+        <w:t>:</w:t>
       </w:r>
     </w:p>
     <w:p>
@@ -222,64 +241,6 @@
       <w:r>
         <w:t>Punkt 3.5</w:t>
       </w:r>
-    </w:p>
-    <w:p>
-      <w:pPr>
-        <w:pStyle w:val="berschrift1"/>
-        <w:numPr>
-          <w:ilvl w:val="0"/>
-          <w:numId w:val="2"/>
-        </w:numPr>
-      </w:pPr>
-      <w:r>
-        <w:t xml:space="preserve">Kapitel </w:t>
-      </w:r>
-      <w:r>
-        <w:t>3</w:t>
-      </w:r>
-    </w:p>
-    <w:p>
-      <w:r>
-        <w:t>Dieses Kapitel beschäftigt sich mit diesen Punkten:</w:t>
-      </w:r>
-    </w:p>
-    <w:p>
-      <w:pPr>
-        <w:pStyle w:val="Listenabsatz"/>
-        <w:numPr>
-          <w:ilvl w:val="0"/>
-          <w:numId w:val="3"/>
-        </w:numPr>
-      </w:pPr>
-      <w:r>
-        <w:t xml:space="preserve">Punkt </w:t>
-      </w:r>
-      <w:r>
-        <w:t>4</w:t>
-      </w:r>
-      <w:r>
-        <w:t>.1</w:t>
-      </w:r>
-    </w:p>
-    <w:p>
-      <w:pPr>
-        <w:pStyle w:val="Listenabsatz"/>
-        <w:numPr>
-          <w:ilvl w:val="0"/>
-          <w:numId w:val="3"/>
-        </w:numPr>
-      </w:pPr>
-      <w:r>
-        <w:t xml:space="preserve">Punkt </w:t>
-      </w:r>
-      <w:r>
-        <w:t>4</w:t>
-      </w:r>
-      <w:r>
-        <w:t>.2</w:t>
-      </w:r>
-      <w:bookmarkStart w:id="0" w:name="_GoBack"/>
-      <w:bookmarkEnd w:id="0"/>
     </w:p>
     <w:p/>
     <w:sectPr>
@@ -290,6 +251,39 @@
     </w:sectPr>
   </w:body>
 </w:document>
+</file>
+
+<file path=word/comments.xml><?xml version="1.0" encoding="utf-8"?>
+<w:comments xmlns:wpc="http://schemas.microsoft.com/office/word/2010/wordprocessingCanvas" xmlns:cx="http://schemas.microsoft.com/office/drawing/2014/chartex" xmlns:cx1="http://schemas.microsoft.com/office/drawing/2015/9/8/chartex" xmlns:cx2="http://schemas.microsoft.com/office/drawing/2015/10/21/chartex" xmlns:cx3="http://schemas.microsoft.com/office/drawing/2016/5/9/chartex" xmlns:cx4="http://schemas.microsoft.com/office/drawing/2016/5/10/chartex" xmlns:cx5="http://schemas.microsoft.com/office/drawing/2016/5/11/chartex" xmlns:cx6="http://schemas.microsoft.com/office/drawing/2016/5/12/chartex" xmlns:cx7="http://schemas.microsoft.com/office/drawing/2016/5/13/chartex" xmlns:cx8="http://schemas.microsoft.com/office/drawing/2016/5/14/chartex" xmlns:mc="http://schemas.openxmlformats.org/markup-compatibility/2006" xmlns:aink="http://schemas.microsoft.com/office/drawing/2016/ink" xmlns:am3d="http://schemas.microsoft.com/office/drawing/2017/model3d" xmlns:o="urn:schemas-microsoft-com:office:office" xmlns:r="http://schemas.openxmlformats.org/officeDocument/2006/relationships" xmlns:m="http://schemas.openxmlformats.org/officeDocument/2006/math" xmlns:v="urn:schemas-microsoft-com:vml" xmlns:wp14="http://schemas.microsoft.com/office/word/2010/wordprocessingDrawing" xmlns:wp="http://schemas.openxmlformats.org/drawingml/2006/wordprocessingDrawing" xmlns:w10="urn:schemas-microsoft-com:office:word" xmlns:w="http://schemas.openxmlformats.org/wordprocessingml/2006/main" xmlns:w14="http://schemas.microsoft.com/office/word/2010/wordml" xmlns:w15="http://schemas.microsoft.com/office/word/2012/wordml" xmlns:w16cid="http://schemas.microsoft.com/office/word/2016/wordml/cid" xmlns:w16se="http://schemas.microsoft.com/office/word/2015/wordml/symex" xmlns:wpg="http://schemas.microsoft.com/office/word/2010/wordprocessingGroup" xmlns:wpi="http://schemas.microsoft.com/office/word/2010/wordprocessingInk" xmlns:wne="http://schemas.microsoft.com/office/word/2006/wordml" xmlns:wps="http://schemas.microsoft.com/office/word/2010/wordprocessingShape" mc:Ignorable="w14 w15 w16se w16cid wp14">
+  <w:comment w:id="0" w:author="admin" w:date="2023-11-01T08:52:00Z" w:initials="a">
+    <w:p>
+      <w:pPr>
+        <w:pStyle w:val="Kommentartext"/>
+      </w:pPr>
+      <w:r>
+        <w:rPr>
+          <w:rStyle w:val="Kommentarzeichen"/>
+        </w:rPr>
+        <w:annotationRef/>
+      </w:r>
+      <w:r>
+        <w:t>Bitte löschen. Zu informell.</w:t>
+      </w:r>
+    </w:p>
+  </w:comment>
+</w:comments>
+</file>
+
+<file path=word/commentsExtended.xml><?xml version="1.0" encoding="utf-8"?>
+<w15:commentsEx xmlns:wpc="http://schemas.microsoft.com/office/word/2010/wordprocessingCanvas" xmlns:cx="http://schemas.microsoft.com/office/drawing/2014/chartex" xmlns:cx1="http://schemas.microsoft.com/office/drawing/2015/9/8/chartex" xmlns:cx2="http://schemas.microsoft.com/office/drawing/2015/10/21/chartex" xmlns:cx3="http://schemas.microsoft.com/office/drawing/2016/5/9/chartex" xmlns:cx4="http://schemas.microsoft.com/office/drawing/2016/5/10/chartex" xmlns:cx5="http://schemas.microsoft.com/office/drawing/2016/5/11/chartex" xmlns:cx6="http://schemas.microsoft.com/office/drawing/2016/5/12/chartex" xmlns:cx7="http://schemas.microsoft.com/office/drawing/2016/5/13/chartex" xmlns:cx8="http://schemas.microsoft.com/office/drawing/2016/5/14/chartex" xmlns:mc="http://schemas.openxmlformats.org/markup-compatibility/2006" xmlns:aink="http://schemas.microsoft.com/office/drawing/2016/ink" xmlns:am3d="http://schemas.microsoft.com/office/drawing/2017/model3d" xmlns:o="urn:schemas-microsoft-com:office:office" xmlns:r="http://schemas.openxmlformats.org/officeDocument/2006/relationships" xmlns:m="http://schemas.openxmlformats.org/officeDocument/2006/math" xmlns:v="urn:schemas-microsoft-com:vml" xmlns:wp14="http://schemas.microsoft.com/office/word/2010/wordprocessingDrawing" xmlns:wp="http://schemas.openxmlformats.org/drawingml/2006/wordprocessingDrawing" xmlns:w10="urn:schemas-microsoft-com:office:word" xmlns:w="http://schemas.openxmlformats.org/wordprocessingml/2006/main" xmlns:w14="http://schemas.microsoft.com/office/word/2010/wordml" xmlns:w15="http://schemas.microsoft.com/office/word/2012/wordml" xmlns:w16cid="http://schemas.microsoft.com/office/word/2016/wordml/cid" xmlns:w16se="http://schemas.microsoft.com/office/word/2015/wordml/symex" xmlns:wpg="http://schemas.microsoft.com/office/word/2010/wordprocessingGroup" xmlns:wpi="http://schemas.microsoft.com/office/word/2010/wordprocessingInk" xmlns:wne="http://schemas.microsoft.com/office/word/2006/wordml" xmlns:wps="http://schemas.microsoft.com/office/word/2010/wordprocessingShape" mc:Ignorable="w14 w15 w16se w16cid wp14">
+  <w15:commentEx w15:paraId="52879D13" w15:done="0"/>
+</w15:commentsEx>
+</file>
+
+<file path=word/commentsIds.xml><?xml version="1.0" encoding="utf-8"?>
+<w16cid:commentsIds xmlns:wpc="http://schemas.microsoft.com/office/word/2010/wordprocessingCanvas" xmlns:cx="http://schemas.microsoft.com/office/drawing/2014/chartex" xmlns:cx1="http://schemas.microsoft.com/office/drawing/2015/9/8/chartex" xmlns:cx2="http://schemas.microsoft.com/office/drawing/2015/10/21/chartex" xmlns:cx3="http://schemas.microsoft.com/office/drawing/2016/5/9/chartex" xmlns:cx4="http://schemas.microsoft.com/office/drawing/2016/5/10/chartex" xmlns:cx5="http://schemas.microsoft.com/office/drawing/2016/5/11/chartex" xmlns:cx6="http://schemas.microsoft.com/office/drawing/2016/5/12/chartex" xmlns:cx7="http://schemas.microsoft.com/office/drawing/2016/5/13/chartex" xmlns:cx8="http://schemas.microsoft.com/office/drawing/2016/5/14/chartex" xmlns:mc="http://schemas.openxmlformats.org/markup-compatibility/2006" xmlns:aink="http://schemas.microsoft.com/office/drawing/2016/ink" xmlns:am3d="http://schemas.microsoft.com/office/drawing/2017/model3d" xmlns:o="urn:schemas-microsoft-com:office:office" xmlns:r="http://schemas.openxmlformats.org/officeDocument/2006/relationships" xmlns:m="http://schemas.openxmlformats.org/officeDocument/2006/math" xmlns:v="urn:schemas-microsoft-com:vml" xmlns:wp14="http://schemas.microsoft.com/office/word/2010/wordprocessingDrawing" xmlns:wp="http://schemas.openxmlformats.org/drawingml/2006/wordprocessingDrawing" xmlns:w10="urn:schemas-microsoft-com:office:word" xmlns:w="http://schemas.openxmlformats.org/wordprocessingml/2006/main" xmlns:w14="http://schemas.microsoft.com/office/word/2010/wordml" xmlns:w15="http://schemas.microsoft.com/office/word/2012/wordml" xmlns:w16cid="http://schemas.microsoft.com/office/word/2016/wordml/cid" xmlns:w16se="http://schemas.microsoft.com/office/word/2015/wordml/symex" xmlns:wpg="http://schemas.microsoft.com/office/word/2010/wordprocessingGroup" xmlns:wpi="http://schemas.microsoft.com/office/word/2010/wordprocessingInk" xmlns:wne="http://schemas.microsoft.com/office/word/2006/wordml" xmlns:wps="http://schemas.microsoft.com/office/word/2010/wordprocessingShape" mc:Ignorable="w14 w15 w16se w16cid wp14">
+  <w16cid:commentId w16cid:paraId="52879D13" w16cid:durableId="28EC9034"/>
+</w16cid:commentsIds>
 </file>
 
 <file path=word/numbering.xml><?xml version="1.0" encoding="utf-8"?>
@@ -711,6 +705,14 @@
     <w:abstractNumId w:val="2"/>
   </w:num>
 </w:numbering>
+</file>
+
+<file path=word/people.xml><?xml version="1.0" encoding="utf-8"?>
+<w15:people xmlns:wpc="http://schemas.microsoft.com/office/word/2010/wordprocessingCanvas" xmlns:cx="http://schemas.microsoft.com/office/drawing/2014/chartex" xmlns:cx1="http://schemas.microsoft.com/office/drawing/2015/9/8/chartex" xmlns:cx2="http://schemas.microsoft.com/office/drawing/2015/10/21/chartex" xmlns:cx3="http://schemas.microsoft.com/office/drawing/2016/5/9/chartex" xmlns:cx4="http://schemas.microsoft.com/office/drawing/2016/5/10/chartex" xmlns:cx5="http://schemas.microsoft.com/office/drawing/2016/5/11/chartex" xmlns:cx6="http://schemas.microsoft.com/office/drawing/2016/5/12/chartex" xmlns:cx7="http://schemas.microsoft.com/office/drawing/2016/5/13/chartex" xmlns:cx8="http://schemas.microsoft.com/office/drawing/2016/5/14/chartex" xmlns:mc="http://schemas.openxmlformats.org/markup-compatibility/2006" xmlns:aink="http://schemas.microsoft.com/office/drawing/2016/ink" xmlns:am3d="http://schemas.microsoft.com/office/drawing/2017/model3d" xmlns:o="urn:schemas-microsoft-com:office:office" xmlns:r="http://schemas.openxmlformats.org/officeDocument/2006/relationships" xmlns:m="http://schemas.openxmlformats.org/officeDocument/2006/math" xmlns:v="urn:schemas-microsoft-com:vml" xmlns:wp14="http://schemas.microsoft.com/office/word/2010/wordprocessingDrawing" xmlns:wp="http://schemas.openxmlformats.org/drawingml/2006/wordprocessingDrawing" xmlns:w10="urn:schemas-microsoft-com:office:word" xmlns:w="http://schemas.openxmlformats.org/wordprocessingml/2006/main" xmlns:w14="http://schemas.microsoft.com/office/word/2010/wordml" xmlns:w15="http://schemas.microsoft.com/office/word/2012/wordml" xmlns:w16cid="http://schemas.microsoft.com/office/word/2016/wordml/cid" xmlns:w16se="http://schemas.microsoft.com/office/word/2015/wordml/symex" xmlns:wpg="http://schemas.microsoft.com/office/word/2010/wordprocessingGroup" xmlns:wpi="http://schemas.microsoft.com/office/word/2010/wordprocessingInk" xmlns:wne="http://schemas.microsoft.com/office/word/2006/wordml" xmlns:wps="http://schemas.microsoft.com/office/word/2010/wordprocessingShape" mc:Ignorable="w14 w15 w16se w16cid wp14">
+  <w15:person w15:author="admin">
+    <w15:presenceInfo w15:providerId="None" w15:userId="admin"/>
+  </w15:person>
+</w15:people>
 </file>
 
 <file path=word/styles.xml><?xml version="1.0" encoding="utf-8"?>
@@ -1223,6 +1225,74 @@
       <w:szCs w:val="18"/>
     </w:rPr>
   </w:style>
+  <w:style w:type="character" w:styleId="Kommentarzeichen">
+    <w:name w:val="annotation reference"/>
+    <w:basedOn w:val="Absatz-Standardschriftart"/>
+    <w:uiPriority w:val="99"/>
+    <w:semiHidden/>
+    <w:unhideWhenUsed/>
+    <w:rsid w:val="001C61FD"/>
+    <w:rPr>
+      <w:sz w:val="16"/>
+      <w:szCs w:val="16"/>
+    </w:rPr>
+  </w:style>
+  <w:style w:type="paragraph" w:styleId="Kommentartext">
+    <w:name w:val="annotation text"/>
+    <w:basedOn w:val="Standard"/>
+    <w:link w:val="KommentartextZchn"/>
+    <w:uiPriority w:val="99"/>
+    <w:semiHidden/>
+    <w:unhideWhenUsed/>
+    <w:rsid w:val="001C61FD"/>
+    <w:pPr>
+      <w:spacing w:line="240" w:lineRule="auto"/>
+    </w:pPr>
+    <w:rPr>
+      <w:sz w:val="20"/>
+      <w:szCs w:val="20"/>
+    </w:rPr>
+  </w:style>
+  <w:style w:type="character" w:customStyle="1" w:styleId="KommentartextZchn">
+    <w:name w:val="Kommentartext Zchn"/>
+    <w:basedOn w:val="Absatz-Standardschriftart"/>
+    <w:link w:val="Kommentartext"/>
+    <w:uiPriority w:val="99"/>
+    <w:semiHidden/>
+    <w:rsid w:val="001C61FD"/>
+    <w:rPr>
+      <w:sz w:val="20"/>
+      <w:szCs w:val="20"/>
+    </w:rPr>
+  </w:style>
+  <w:style w:type="paragraph" w:styleId="Kommentarthema">
+    <w:name w:val="annotation subject"/>
+    <w:basedOn w:val="Kommentartext"/>
+    <w:next w:val="Kommentartext"/>
+    <w:link w:val="KommentarthemaZchn"/>
+    <w:uiPriority w:val="99"/>
+    <w:semiHidden/>
+    <w:unhideWhenUsed/>
+    <w:rsid w:val="001C61FD"/>
+    <w:rPr>
+      <w:b/>
+      <w:bCs/>
+    </w:rPr>
+  </w:style>
+  <w:style w:type="character" w:customStyle="1" w:styleId="KommentarthemaZchn">
+    <w:name w:val="Kommentarthema Zchn"/>
+    <w:basedOn w:val="KommentartextZchn"/>
+    <w:link w:val="Kommentarthema"/>
+    <w:uiPriority w:val="99"/>
+    <w:semiHidden/>
+    <w:rsid w:val="001C61FD"/>
+    <w:rPr>
+      <w:b/>
+      <w:bCs/>
+      <w:sz w:val="20"/>
+      <w:szCs w:val="20"/>
+    </w:rPr>
+  </w:style>
 </w:styles>
 </file>
 

</xml_diff>